<commit_message>
Module Title added in roles page
</commit_message>
<xml_diff>
--- a/documentation/Membership version 0.1.docx
+++ b/documentation/Membership version 0.1.docx
@@ -29,6 +29,7 @@
           <w:lang w:val="en-IN"/>
         </w:rPr>
       </w:pPr>
+      <w:proofErr w:type="gramStart"/>
       <w:r>
         <w:rPr>
           <w:sz w:val="24"/>
@@ -45,15 +46,17 @@
         </w:rPr>
         <w:t>Login</w:t>
       </w:r>
-    </w:p>
-    <w:p>
-      <w:pPr>
-        <w:rPr>
-          <w:sz w:val="24"/>
-          <w:szCs w:val="24"/>
-          <w:lang w:val="en-IN"/>
-        </w:rPr>
-      </w:pPr>
+      <w:proofErr w:type="gramEnd"/>
+    </w:p>
+    <w:p>
+      <w:pPr>
+        <w:rPr>
+          <w:sz w:val="24"/>
+          <w:szCs w:val="24"/>
+          <w:lang w:val="en-IN"/>
+        </w:rPr>
+      </w:pPr>
+      <w:proofErr w:type="gramStart"/>
       <w:r>
         <w:rPr>
           <w:sz w:val="24"/>
@@ -62,15 +65,17 @@
         </w:rPr>
         <w:t>2.User</w:t>
       </w:r>
-    </w:p>
-    <w:p>
-      <w:pPr>
-        <w:rPr>
-          <w:sz w:val="24"/>
-          <w:szCs w:val="24"/>
-          <w:lang w:val="en-IN"/>
-        </w:rPr>
-      </w:pPr>
+      <w:proofErr w:type="gramEnd"/>
+    </w:p>
+    <w:p>
+      <w:pPr>
+        <w:rPr>
+          <w:sz w:val="24"/>
+          <w:szCs w:val="24"/>
+          <w:lang w:val="en-IN"/>
+        </w:rPr>
+      </w:pPr>
+      <w:proofErr w:type="gramStart"/>
       <w:r>
         <w:rPr>
           <w:sz w:val="24"/>
@@ -79,15 +84,17 @@
         </w:rPr>
         <w:t>3.Dashboard</w:t>
       </w:r>
-    </w:p>
-    <w:p>
-      <w:pPr>
-        <w:rPr>
-          <w:sz w:val="24"/>
-          <w:szCs w:val="24"/>
-          <w:lang w:val="en-IN"/>
-        </w:rPr>
-      </w:pPr>
+      <w:proofErr w:type="gramEnd"/>
+    </w:p>
+    <w:p>
+      <w:pPr>
+        <w:rPr>
+          <w:sz w:val="24"/>
+          <w:szCs w:val="24"/>
+          <w:lang w:val="en-IN"/>
+        </w:rPr>
+      </w:pPr>
+      <w:proofErr w:type="gramStart"/>
       <w:r>
         <w:rPr>
           <w:sz w:val="24"/>
@@ -96,15 +103,17 @@
         </w:rPr>
         <w:t>4.Masters</w:t>
       </w:r>
-    </w:p>
-    <w:p>
-      <w:pPr>
-        <w:rPr>
-          <w:sz w:val="24"/>
-          <w:szCs w:val="24"/>
-          <w:lang w:val="en-IN"/>
-        </w:rPr>
-      </w:pPr>
+      <w:proofErr w:type="gramEnd"/>
+    </w:p>
+    <w:p>
+      <w:pPr>
+        <w:rPr>
+          <w:sz w:val="24"/>
+          <w:szCs w:val="24"/>
+          <w:lang w:val="en-IN"/>
+        </w:rPr>
+      </w:pPr>
+      <w:proofErr w:type="gramStart"/>
       <w:r>
         <w:rPr>
           <w:sz w:val="24"/>
@@ -113,6 +122,7 @@
         </w:rPr>
         <w:t>5.Membership</w:t>
       </w:r>
+      <w:proofErr w:type="gramEnd"/>
     </w:p>
     <w:p>
       <w:pPr>
@@ -142,14 +152,25 @@
           <w:lang w:val="en-IN"/>
         </w:rPr>
       </w:pPr>
-      <w:r>
-        <w:rPr>
-          <w:b/>
-          <w:sz w:val="24"/>
-          <w:szCs w:val="24"/>
-          <w:lang w:val="en-IN"/>
-        </w:rPr>
-        <w:t xml:space="preserve">3.Master Module </w:t>
+      <w:proofErr w:type="gramStart"/>
+      <w:r>
+        <w:rPr>
+          <w:b/>
+          <w:sz w:val="24"/>
+          <w:szCs w:val="24"/>
+          <w:lang w:val="en-IN"/>
+        </w:rPr>
+        <w:t>3.Master</w:t>
+      </w:r>
+      <w:proofErr w:type="gramEnd"/>
+      <w:r>
+        <w:rPr>
+          <w:b/>
+          <w:sz w:val="24"/>
+          <w:szCs w:val="24"/>
+          <w:lang w:val="en-IN"/>
+        </w:rPr>
+        <w:t xml:space="preserve"> Module </w:t>
       </w:r>
     </w:p>
     <w:p>
@@ -207,15 +228,33 @@
           <w:szCs w:val="24"/>
           <w:lang w:val="en-IN"/>
         </w:rPr>
-        <w:t>Union user’s</w:t>
-      </w:r>
-      <w:r>
-        <w:rPr>
-          <w:sz w:val="24"/>
-          <w:szCs w:val="24"/>
-          <w:lang w:val="en-IN"/>
-        </w:rPr>
-        <w:t xml:space="preserve">  to maintain,</w:t>
+        <w:t xml:space="preserve">Union </w:t>
+      </w:r>
+      <w:proofErr w:type="gramStart"/>
+      <w:r>
+        <w:rPr>
+          <w:sz w:val="24"/>
+          <w:szCs w:val="24"/>
+          <w:lang w:val="en-IN"/>
+        </w:rPr>
+        <w:t>user’s</w:t>
+      </w:r>
+      <w:r>
+        <w:rPr>
+          <w:sz w:val="24"/>
+          <w:szCs w:val="24"/>
+          <w:lang w:val="en-IN"/>
+        </w:rPr>
+        <w:t xml:space="preserve">  to</w:t>
+      </w:r>
+      <w:proofErr w:type="gramEnd"/>
+      <w:r>
+        <w:rPr>
+          <w:sz w:val="24"/>
+          <w:szCs w:val="24"/>
+          <w:lang w:val="en-IN"/>
+        </w:rPr>
+        <w:t xml:space="preserve"> maintain,</w:t>
       </w:r>
       <w:r>
         <w:rPr>
@@ -588,13 +627,23 @@
           <w:lang w:val="en-IN"/>
         </w:rPr>
       </w:pPr>
-      <w:r>
-        <w:rPr>
-          <w:sz w:val="24"/>
-          <w:szCs w:val="24"/>
-          <w:lang w:val="en-IN"/>
-        </w:rPr>
-        <w:t xml:space="preserve">1.Country Details </w:t>
+      <w:proofErr w:type="gramStart"/>
+      <w:r>
+        <w:rPr>
+          <w:sz w:val="24"/>
+          <w:szCs w:val="24"/>
+          <w:lang w:val="en-IN"/>
+        </w:rPr>
+        <w:t>1.Country</w:t>
+      </w:r>
+      <w:proofErr w:type="gramEnd"/>
+      <w:r>
+        <w:rPr>
+          <w:sz w:val="24"/>
+          <w:szCs w:val="24"/>
+          <w:lang w:val="en-IN"/>
+        </w:rPr>
+        <w:t xml:space="preserve"> Details </w:t>
       </w:r>
     </w:p>
     <w:p>
@@ -612,7 +661,25 @@
           <w:szCs w:val="24"/>
           <w:lang w:val="en-IN"/>
         </w:rPr>
-        <w:t xml:space="preserve">         The country details helps to store ,update and delete the country details</w:t>
+        <w:t xml:space="preserve">         The country details helps to </w:t>
+      </w:r>
+      <w:proofErr w:type="gramStart"/>
+      <w:r>
+        <w:rPr>
+          <w:sz w:val="24"/>
+          <w:szCs w:val="24"/>
+          <w:lang w:val="en-IN"/>
+        </w:rPr>
+        <w:t>store ,update</w:t>
+      </w:r>
+      <w:proofErr w:type="gramEnd"/>
+      <w:r>
+        <w:rPr>
+          <w:sz w:val="24"/>
+          <w:szCs w:val="24"/>
+          <w:lang w:val="en-IN"/>
+        </w:rPr>
+        <w:t xml:space="preserve"> and delete the country details</w:t>
       </w:r>
     </w:p>
     <w:p>
@@ -770,23 +837,57 @@
           <w:szCs w:val="24"/>
           <w:lang w:val="en-IN"/>
         </w:rPr>
-        <w:t xml:space="preserve">Country name here it will check the </w:t>
-      </w:r>
-      <w:r>
-        <w:rPr>
-          <w:sz w:val="24"/>
-          <w:szCs w:val="24"/>
-          <w:lang w:val="en-IN"/>
-        </w:rPr>
-        <w:t xml:space="preserve">exists </w:t>
-      </w:r>
-      <w:r>
-        <w:rPr>
-          <w:sz w:val="24"/>
-          <w:szCs w:val="24"/>
-          <w:lang w:val="en-IN"/>
-        </w:rPr>
-        <w:t>of country name, If the country is not exists then the country name will be stored.</w:t>
+        <w:t xml:space="preserve">Country name here it will check </w:t>
+      </w:r>
+      <w:proofErr w:type="gramStart"/>
+      <w:r>
+        <w:rPr>
+          <w:sz w:val="24"/>
+          <w:szCs w:val="24"/>
+          <w:lang w:val="en-IN"/>
+        </w:rPr>
+        <w:t xml:space="preserve">the </w:t>
+      </w:r>
+      <w:r>
+        <w:rPr>
+          <w:sz w:val="24"/>
+          <w:szCs w:val="24"/>
+          <w:lang w:val="en-IN"/>
+        </w:rPr>
+        <w:t>exists</w:t>
+      </w:r>
+      <w:proofErr w:type="gramEnd"/>
+      <w:r>
+        <w:rPr>
+          <w:sz w:val="24"/>
+          <w:szCs w:val="24"/>
+          <w:lang w:val="en-IN"/>
+        </w:rPr>
+        <w:t xml:space="preserve"> </w:t>
+      </w:r>
+      <w:r>
+        <w:rPr>
+          <w:sz w:val="24"/>
+          <w:szCs w:val="24"/>
+          <w:lang w:val="en-IN"/>
+        </w:rPr>
+        <w:t>of</w:t>
+      </w:r>
+      <w:r>
+        <w:rPr>
+          <w:sz w:val="24"/>
+          <w:szCs w:val="24"/>
+          <w:lang w:val="en-IN"/>
+        </w:rPr>
+        <w:t xml:space="preserve"> the</w:t>
+      </w:r>
+      <w:r>
+        <w:rPr>
+          <w:sz w:val="24"/>
+          <w:szCs w:val="24"/>
+          <w:lang w:val="en-IN"/>
+        </w:rPr>
+        <w:t xml:space="preserve"> country name, If the country is not exists then the country name will be stored.</w:t>
       </w:r>
     </w:p>
     <w:p>
@@ -813,33 +914,167 @@
     <w:p>
       <w:pPr>
         <w:rPr>
-          <w:sz w:val="24"/>
-          <w:szCs w:val="24"/>
-          <w:lang w:val="en-IN"/>
-        </w:rPr>
-      </w:pPr>
-      <w:r>
-        <w:rPr>
+          <w:b/>
+          <w:sz w:val="24"/>
+          <w:szCs w:val="24"/>
+          <w:lang w:val="en-IN"/>
+        </w:rPr>
+      </w:pPr>
+      <w:r>
+        <w:rPr>
+          <w:b/>
           <w:sz w:val="24"/>
           <w:szCs w:val="24"/>
           <w:lang w:val="en-IN"/>
         </w:rPr>
         <w:lastRenderedPageBreak/>
+        <w:t>Country</w:t>
+      </w:r>
+    </w:p>
+    <w:p>
+      <w:pPr>
+        <w:rPr>
+          <w:b/>
+          <w:sz w:val="24"/>
+          <w:szCs w:val="24"/>
+          <w:lang w:val="en-IN"/>
+        </w:rPr>
+      </w:pPr>
+      <w:proofErr w:type="gramStart"/>
+      <w:r>
+        <w:rPr>
+          <w:b/>
+          <w:sz w:val="24"/>
+          <w:szCs w:val="24"/>
+          <w:lang w:val="en-IN"/>
+        </w:rPr>
+        <w:t>1.Test</w:t>
+      </w:r>
+      <w:proofErr w:type="gramEnd"/>
+      <w:r>
+        <w:rPr>
+          <w:b/>
+          <w:sz w:val="24"/>
+          <w:szCs w:val="24"/>
+          <w:lang w:val="en-IN"/>
+        </w:rPr>
+        <w:t xml:space="preserve"> Case 1 :</w:t>
+      </w:r>
+    </w:p>
+    <w:p>
+      <w:pPr>
+        <w:rPr>
+          <w:sz w:val="24"/>
+          <w:szCs w:val="24"/>
+          <w:lang w:val="en-IN"/>
+        </w:rPr>
+      </w:pPr>
+      <w:r>
+        <w:rPr>
+          <w:sz w:val="24"/>
+          <w:szCs w:val="24"/>
+          <w:lang w:val="en-IN"/>
+        </w:rPr>
+        <w:t xml:space="preserve">Country </w:t>
+      </w:r>
+      <w:proofErr w:type="gramStart"/>
+      <w:r>
+        <w:rPr>
+          <w:sz w:val="24"/>
+          <w:szCs w:val="24"/>
+          <w:lang w:val="en-IN"/>
+        </w:rPr>
+        <w:t>Name :</w:t>
+      </w:r>
+      <w:proofErr w:type="gramEnd"/>
+      <w:r>
+        <w:rPr>
+          <w:sz w:val="24"/>
+          <w:szCs w:val="24"/>
+          <w:lang w:val="en-IN"/>
+        </w:rPr>
+        <w:t xml:space="preserve"> America</w:t>
+      </w:r>
+    </w:p>
+    <w:p>
+      <w:pPr>
+        <w:rPr>
+          <w:sz w:val="24"/>
+          <w:szCs w:val="24"/>
+          <w:lang w:val="en-IN"/>
+        </w:rPr>
+      </w:pPr>
+      <w:proofErr w:type="gramStart"/>
+      <w:r>
+        <w:rPr>
+          <w:sz w:val="24"/>
+          <w:szCs w:val="24"/>
+          <w:lang w:val="en-IN"/>
+        </w:rPr>
+        <w:t>Result :</w:t>
+      </w:r>
+      <w:proofErr w:type="gramEnd"/>
+      <w:r>
+        <w:rPr>
+          <w:sz w:val="24"/>
+          <w:szCs w:val="24"/>
+          <w:lang w:val="en-IN"/>
+        </w:rPr>
+        <w:t xml:space="preserve"> The Country name is saved successfully, The page will</w:t>
+      </w:r>
+      <w:r>
+        <w:rPr>
+          <w:sz w:val="24"/>
+          <w:szCs w:val="24"/>
+          <w:lang w:val="en-IN"/>
+        </w:rPr>
+        <w:t xml:space="preserve"> be</w:t>
+      </w:r>
+      <w:r>
+        <w:rPr>
+          <w:sz w:val="24"/>
+          <w:szCs w:val="24"/>
+          <w:lang w:val="en-IN"/>
+        </w:rPr>
+        <w:t xml:space="preserve"> </w:t>
+      </w:r>
+      <w:r>
+        <w:rPr>
+          <w:sz w:val="24"/>
+          <w:szCs w:val="24"/>
+          <w:lang w:val="en-IN"/>
+        </w:rPr>
+        <w:t xml:space="preserve"> </w:t>
+      </w:r>
+      <w:r>
+        <w:rPr>
+          <w:sz w:val="24"/>
+          <w:szCs w:val="24"/>
+          <w:lang w:val="en-IN"/>
+        </w:rPr>
+        <w:t>redirected to Country List page</w:t>
+      </w:r>
+    </w:p>
+    <w:p>
+      <w:pPr>
+        <w:rPr>
+          <w:sz w:val="24"/>
+          <w:szCs w:val="24"/>
+          <w:lang w:val="en-IN"/>
+        </w:rPr>
+      </w:pPr>
+      <w:r>
+        <w:rPr>
+          <w:sz w:val="24"/>
+          <w:szCs w:val="24"/>
+          <w:lang w:val="en-IN"/>
+        </w:rPr>
         <w:pict>
           <v:shape id="_x0000_i1027" type="#_x0000_t75" style="width:468pt;height:240pt">
             <v:imagedata r:id="rId8" o:title="Capture"/>
           </v:shape>
         </w:pict>
       </w:r>
-    </w:p>
-    <w:p>
-      <w:pPr>
-        <w:rPr>
-          <w:sz w:val="24"/>
-          <w:szCs w:val="24"/>
-          <w:lang w:val="en-IN"/>
-        </w:rPr>
-      </w:pPr>
     </w:p>
     <w:p>
       <w:pPr>
@@ -905,45 +1140,6 @@
     <w:p>
       <w:pPr>
         <w:rPr>
-          <w:sz w:val="24"/>
-          <w:szCs w:val="24"/>
-          <w:lang w:val="en-IN"/>
-        </w:rPr>
-      </w:pPr>
-    </w:p>
-    <w:p>
-      <w:pPr>
-        <w:rPr>
-          <w:b/>
-          <w:sz w:val="24"/>
-          <w:szCs w:val="24"/>
-          <w:lang w:val="en-IN"/>
-        </w:rPr>
-      </w:pPr>
-    </w:p>
-    <w:p>
-      <w:pPr>
-        <w:rPr>
-          <w:b/>
-          <w:sz w:val="24"/>
-          <w:szCs w:val="24"/>
-          <w:lang w:val="en-IN"/>
-        </w:rPr>
-      </w:pPr>
-    </w:p>
-    <w:p>
-      <w:pPr>
-        <w:rPr>
-          <w:b/>
-          <w:sz w:val="24"/>
-          <w:szCs w:val="24"/>
-          <w:lang w:val="en-IN"/>
-        </w:rPr>
-      </w:pPr>
-    </w:p>
-    <w:p>
-      <w:pPr>
-        <w:rPr>
           <w:b/>
           <w:sz w:val="24"/>
           <w:szCs w:val="24"/>
@@ -959,6 +1155,146 @@
         </w:rPr>
         <w:lastRenderedPageBreak/>
         <w:t xml:space="preserve">Exists Check </w:t>
+      </w:r>
+    </w:p>
+    <w:p>
+      <w:pPr>
+        <w:rPr>
+          <w:b/>
+          <w:sz w:val="24"/>
+          <w:szCs w:val="24"/>
+          <w:lang w:val="en-IN"/>
+        </w:rPr>
+      </w:pPr>
+      <w:proofErr w:type="gramStart"/>
+      <w:r>
+        <w:rPr>
+          <w:b/>
+          <w:sz w:val="24"/>
+          <w:szCs w:val="24"/>
+          <w:lang w:val="en-IN"/>
+        </w:rPr>
+        <w:t>1.Test</w:t>
+      </w:r>
+      <w:proofErr w:type="gramEnd"/>
+      <w:r>
+        <w:rPr>
+          <w:b/>
+          <w:sz w:val="24"/>
+          <w:szCs w:val="24"/>
+          <w:lang w:val="en-IN"/>
+        </w:rPr>
+        <w:t xml:space="preserve"> Case 2 :</w:t>
+      </w:r>
+    </w:p>
+    <w:p>
+      <w:pPr>
+        <w:rPr>
+          <w:sz w:val="24"/>
+          <w:szCs w:val="24"/>
+          <w:lang w:val="en-IN"/>
+        </w:rPr>
+      </w:pPr>
+      <w:r>
+        <w:rPr>
+          <w:sz w:val="24"/>
+          <w:szCs w:val="24"/>
+          <w:lang w:val="en-IN"/>
+        </w:rPr>
+        <w:t xml:space="preserve">Country </w:t>
+      </w:r>
+      <w:proofErr w:type="gramStart"/>
+      <w:r>
+        <w:rPr>
+          <w:sz w:val="24"/>
+          <w:szCs w:val="24"/>
+          <w:lang w:val="en-IN"/>
+        </w:rPr>
+        <w:t>Name :</w:t>
+      </w:r>
+      <w:proofErr w:type="gramEnd"/>
+      <w:r>
+        <w:rPr>
+          <w:sz w:val="24"/>
+          <w:szCs w:val="24"/>
+          <w:lang w:val="en-IN"/>
+        </w:rPr>
+        <w:t xml:space="preserve"> America </w:t>
+      </w:r>
+      <w:r>
+        <w:rPr>
+          <w:sz w:val="24"/>
+          <w:szCs w:val="24"/>
+          <w:lang w:val="en-IN"/>
+        </w:rPr>
+        <w:t>,</w:t>
+      </w:r>
+      <w:r>
+        <w:rPr>
+          <w:sz w:val="24"/>
+          <w:szCs w:val="24"/>
+          <w:lang w:val="en-IN"/>
+        </w:rPr>
+        <w:t xml:space="preserve"> </w:t>
+      </w:r>
+      <w:r>
+        <w:rPr>
+          <w:sz w:val="24"/>
+          <w:szCs w:val="24"/>
+          <w:lang w:val="en-IN"/>
+        </w:rPr>
+        <w:t>If the Country Name is in the country list, It will show Country Name is Already Exists.</w:t>
+      </w:r>
+    </w:p>
+    <w:p>
+      <w:pPr>
+        <w:rPr>
+          <w:sz w:val="24"/>
+          <w:szCs w:val="24"/>
+          <w:lang w:val="en-IN"/>
+        </w:rPr>
+      </w:pPr>
+      <w:proofErr w:type="gramStart"/>
+      <w:r>
+        <w:rPr>
+          <w:sz w:val="24"/>
+          <w:szCs w:val="24"/>
+          <w:lang w:val="en-IN"/>
+        </w:rPr>
+        <w:t>Result :</w:t>
+      </w:r>
+      <w:proofErr w:type="gramEnd"/>
+      <w:r>
+        <w:rPr>
+          <w:sz w:val="24"/>
+          <w:szCs w:val="24"/>
+          <w:lang w:val="en-IN"/>
+        </w:rPr>
+        <w:t xml:space="preserve"> If the Country Name is in</w:t>
+      </w:r>
+      <w:r>
+        <w:rPr>
+          <w:sz w:val="24"/>
+          <w:szCs w:val="24"/>
+          <w:lang w:val="en-IN"/>
+        </w:rPr>
+        <w:t xml:space="preserve"> not</w:t>
+      </w:r>
+      <w:r>
+        <w:rPr>
+          <w:sz w:val="24"/>
+          <w:szCs w:val="24"/>
+          <w:lang w:val="en-IN"/>
+        </w:rPr>
+        <w:t xml:space="preserve"> the country list, It will </w:t>
+      </w:r>
+      <w:r>
+        <w:rPr>
+          <w:sz w:val="24"/>
+          <w:szCs w:val="24"/>
+          <w:lang w:val="en-IN"/>
+        </w:rPr>
+        <w:t>be added to the country list.</w:t>
       </w:r>
     </w:p>
     <w:p>
@@ -1022,13 +1358,132 @@
           <w:lang w:val="en-IN"/>
         </w:rPr>
       </w:pPr>
-      <w:r>
-        <w:rPr>
-          <w:b/>
-          <w:sz w:val="24"/>
-          <w:szCs w:val="24"/>
-          <w:lang w:val="en-IN"/>
-        </w:rPr>
+      <w:proofErr w:type="gramStart"/>
+      <w:r>
+        <w:rPr>
+          <w:b/>
+          <w:sz w:val="24"/>
+          <w:szCs w:val="24"/>
+          <w:lang w:val="en-IN"/>
+        </w:rPr>
+        <w:t>1.Test</w:t>
+      </w:r>
+      <w:proofErr w:type="gramEnd"/>
+      <w:r>
+        <w:rPr>
+          <w:b/>
+          <w:sz w:val="24"/>
+          <w:szCs w:val="24"/>
+          <w:lang w:val="en-IN"/>
+        </w:rPr>
+        <w:t xml:space="preserve"> Case 3 :</w:t>
+      </w:r>
+    </w:p>
+    <w:p>
+      <w:pPr>
+        <w:rPr>
+          <w:sz w:val="24"/>
+          <w:szCs w:val="24"/>
+          <w:lang w:val="en-IN"/>
+        </w:rPr>
+      </w:pPr>
+      <w:r>
+        <w:rPr>
+          <w:sz w:val="24"/>
+          <w:szCs w:val="24"/>
+          <w:lang w:val="en-IN"/>
+        </w:rPr>
+        <w:t xml:space="preserve">Country </w:t>
+      </w:r>
+      <w:proofErr w:type="gramStart"/>
+      <w:r>
+        <w:rPr>
+          <w:sz w:val="24"/>
+          <w:szCs w:val="24"/>
+          <w:lang w:val="en-IN"/>
+        </w:rPr>
+        <w:t>Name :</w:t>
+      </w:r>
+      <w:proofErr w:type="gramEnd"/>
+      <w:r>
+        <w:rPr>
+          <w:sz w:val="24"/>
+          <w:szCs w:val="24"/>
+          <w:lang w:val="en-IN"/>
+        </w:rPr>
+        <w:t xml:space="preserve"> </w:t>
+      </w:r>
+      <w:r>
+        <w:rPr>
+          <w:sz w:val="24"/>
+          <w:szCs w:val="24"/>
+          <w:lang w:val="en-IN"/>
+        </w:rPr>
+        <w:t xml:space="preserve">Required Field </w:t>
+      </w:r>
+    </w:p>
+    <w:p>
+      <w:pPr>
+        <w:rPr>
+          <w:sz w:val="24"/>
+          <w:szCs w:val="24"/>
+          <w:lang w:val="en-IN"/>
+        </w:rPr>
+      </w:pPr>
+      <w:proofErr w:type="gramStart"/>
+      <w:r>
+        <w:rPr>
+          <w:sz w:val="24"/>
+          <w:szCs w:val="24"/>
+          <w:lang w:val="en-IN"/>
+        </w:rPr>
+        <w:t>Result :</w:t>
+      </w:r>
+      <w:proofErr w:type="gramEnd"/>
+      <w:r>
+        <w:rPr>
+          <w:sz w:val="24"/>
+          <w:szCs w:val="24"/>
+          <w:lang w:val="en-IN"/>
+        </w:rPr>
+        <w:t xml:space="preserve"> If </w:t>
+      </w:r>
+      <w:r>
+        <w:rPr>
+          <w:sz w:val="24"/>
+          <w:szCs w:val="24"/>
+          <w:lang w:val="en-IN"/>
+        </w:rPr>
+        <w:t>the required fields are satisfied , the country name will be stored.</w:t>
+      </w:r>
+    </w:p>
+    <w:p>
+      <w:pPr>
+        <w:rPr>
+          <w:b/>
+          <w:sz w:val="24"/>
+          <w:szCs w:val="24"/>
+          <w:lang w:val="en-IN"/>
+        </w:rPr>
+      </w:pPr>
+    </w:p>
+    <w:p>
+      <w:pPr>
+        <w:rPr>
+          <w:b/>
+          <w:sz w:val="24"/>
+          <w:szCs w:val="24"/>
+          <w:lang w:val="en-IN"/>
+        </w:rPr>
+      </w:pPr>
+      <w:r>
+        <w:rPr>
+          <w:b/>
+          <w:sz w:val="24"/>
+          <w:szCs w:val="24"/>
+          <w:lang w:val="en-IN"/>
+        </w:rPr>
+        <w:lastRenderedPageBreak/>
         <w:pict>
           <v:shape id="_x0000_i1029" type="#_x0000_t75" style="width:467.25pt;height:247.5pt">
             <v:imagedata r:id="rId11" o:title="Capture"/>
@@ -1072,7 +1527,6 @@
           <w:szCs w:val="24"/>
           <w:lang w:val="en-IN"/>
         </w:rPr>
-        <w:lastRenderedPageBreak/>
         <w:t>Update Country</w:t>
       </w:r>
     </w:p>
@@ -1193,6 +1647,7 @@
           <w:sz w:val="24"/>
           <w:szCs w:val="24"/>
         </w:rPr>
+        <w:lastRenderedPageBreak/>
         <w:drawing>
           <wp:inline distT="0" distB="0" distL="0" distR="0">
             <wp:extent cx="5943600" cy="3103880"/>
@@ -1276,7 +1731,6 @@
           <w:szCs w:val="24"/>
           <w:lang w:val="en-IN"/>
         </w:rPr>
-        <w:lastRenderedPageBreak/>
         <w:t>Delete Country</w:t>
       </w:r>
     </w:p>
@@ -1364,6 +1818,7 @@
           <w:sz w:val="24"/>
           <w:szCs w:val="24"/>
         </w:rPr>
+        <w:lastRenderedPageBreak/>
         <w:drawing>
           <wp:inline distT="0" distB="0" distL="0" distR="0">
             <wp:extent cx="5943600" cy="3026793"/>
@@ -1464,133 +1919,171 @@
           <w:lang w:val="en-IN"/>
         </w:rPr>
       </w:pPr>
-      <w:r>
-        <w:rPr>
-          <w:b/>
-          <w:sz w:val="24"/>
-          <w:szCs w:val="24"/>
-          <w:lang w:val="en-IN"/>
+      <w:proofErr w:type="gramStart"/>
+      <w:r>
+        <w:rPr>
+          <w:b/>
+          <w:sz w:val="24"/>
+          <w:szCs w:val="24"/>
+          <w:lang w:val="en-IN"/>
+        </w:rPr>
+        <w:t>2.State</w:t>
+      </w:r>
+      <w:proofErr w:type="gramEnd"/>
+      <w:r>
+        <w:rPr>
+          <w:b/>
+          <w:sz w:val="24"/>
+          <w:szCs w:val="24"/>
+          <w:lang w:val="en-IN"/>
+        </w:rPr>
+        <w:t xml:space="preserve"> Details </w:t>
+      </w:r>
+    </w:p>
+    <w:p>
+      <w:pPr>
+        <w:ind w:left="360"/>
+        <w:rPr>
+          <w:sz w:val="24"/>
+          <w:szCs w:val="24"/>
+          <w:lang w:val="en-IN"/>
+        </w:rPr>
+      </w:pPr>
+      <w:r>
+        <w:rPr>
+          <w:sz w:val="24"/>
+          <w:szCs w:val="24"/>
+          <w:lang w:val="en-IN"/>
+        </w:rPr>
+        <w:t xml:space="preserve">         The State details helps to store,</w:t>
+      </w:r>
+      <w:r>
+        <w:rPr>
+          <w:sz w:val="24"/>
+          <w:szCs w:val="24"/>
+          <w:lang w:val="en-IN"/>
+        </w:rPr>
+        <w:t xml:space="preserve"> </w:t>
+      </w:r>
+      <w:r>
+        <w:rPr>
+          <w:sz w:val="24"/>
+          <w:szCs w:val="24"/>
+          <w:lang w:val="en-IN"/>
+        </w:rPr>
+        <w:t>update</w:t>
+      </w:r>
+      <w:r>
+        <w:rPr>
+          <w:sz w:val="24"/>
+          <w:szCs w:val="24"/>
+          <w:lang w:val="en-IN"/>
+        </w:rPr>
+        <w:t>, View</w:t>
+      </w:r>
+      <w:r>
+        <w:rPr>
+          <w:sz w:val="24"/>
+          <w:szCs w:val="24"/>
+          <w:lang w:val="en-IN"/>
+        </w:rPr>
+        <w:t xml:space="preserve"> and delete the </w:t>
+      </w:r>
+      <w:r>
+        <w:rPr>
+          <w:sz w:val="24"/>
+          <w:szCs w:val="24"/>
+          <w:lang w:val="en-IN"/>
+        </w:rPr>
+        <w:t xml:space="preserve">State </w:t>
+      </w:r>
+      <w:r>
+        <w:rPr>
+          <w:sz w:val="24"/>
+          <w:szCs w:val="24"/>
+          <w:lang w:val="en-IN"/>
+        </w:rPr>
+        <w:t>details</w:t>
+      </w:r>
+      <w:r>
+        <w:rPr>
+          <w:sz w:val="24"/>
+          <w:szCs w:val="24"/>
+          <w:lang w:val="en-IN"/>
+        </w:rPr>
+        <w:t>.</w:t>
+      </w:r>
+    </w:p>
+    <w:p>
+      <w:pPr>
+        <w:rPr>
+          <w:sz w:val="24"/>
+          <w:szCs w:val="24"/>
+          <w:lang w:val="en-IN"/>
+        </w:rPr>
+      </w:pPr>
+      <w:proofErr w:type="gramStart"/>
+      <w:r>
+        <w:rPr>
+          <w:b/>
+          <w:sz w:val="24"/>
+          <w:szCs w:val="24"/>
+          <w:lang w:val="en-IN"/>
+        </w:rPr>
+        <w:t>1.State</w:t>
+      </w:r>
+      <w:proofErr w:type="gramEnd"/>
+      <w:r>
+        <w:rPr>
+          <w:b/>
+          <w:sz w:val="24"/>
+          <w:szCs w:val="24"/>
+          <w:lang w:val="en-IN"/>
+        </w:rPr>
+        <w:t xml:space="preserve"> List</w:t>
+      </w:r>
+      <w:r>
+        <w:rPr>
+          <w:b/>
+          <w:sz w:val="24"/>
+          <w:szCs w:val="24"/>
+          <w:lang w:val="en-IN"/>
+        </w:rPr>
+        <w:t>(View)</w:t>
+      </w:r>
+    </w:p>
+    <w:p>
+      <w:pPr>
+        <w:rPr>
+          <w:sz w:val="24"/>
+          <w:szCs w:val="24"/>
+          <w:lang w:val="en-IN"/>
+        </w:rPr>
+      </w:pPr>
+      <w:r>
+        <w:rPr>
+          <w:sz w:val="24"/>
+          <w:szCs w:val="24"/>
+          <w:lang w:val="en-IN"/>
+        </w:rPr>
+        <w:t xml:space="preserve">State List </w:t>
+      </w:r>
+    </w:p>
+    <w:p>
+      <w:pPr>
+        <w:rPr>
+          <w:sz w:val="24"/>
+          <w:szCs w:val="24"/>
+          <w:lang w:val="en-IN"/>
+        </w:rPr>
+      </w:pPr>
+      <w:r>
+        <w:rPr>
+          <w:noProof/>
+          <w:sz w:val="24"/>
+          <w:szCs w:val="24"/>
         </w:rPr>
         <w:lastRenderedPageBreak/>
-        <w:t xml:space="preserve">2.State Details </w:t>
-      </w:r>
-    </w:p>
-    <w:p>
-      <w:pPr>
-        <w:ind w:left="360"/>
-        <w:rPr>
-          <w:sz w:val="24"/>
-          <w:szCs w:val="24"/>
-          <w:lang w:val="en-IN"/>
-        </w:rPr>
-      </w:pPr>
-      <w:r>
-        <w:rPr>
-          <w:sz w:val="24"/>
-          <w:szCs w:val="24"/>
-          <w:lang w:val="en-IN"/>
-        </w:rPr>
-        <w:t xml:space="preserve">         The State details helps to store ,update</w:t>
-      </w:r>
-      <w:r>
-        <w:rPr>
-          <w:sz w:val="24"/>
-          <w:szCs w:val="24"/>
-          <w:lang w:val="en-IN"/>
-        </w:rPr>
-        <w:t>, View</w:t>
-      </w:r>
-      <w:r>
-        <w:rPr>
-          <w:sz w:val="24"/>
-          <w:szCs w:val="24"/>
-          <w:lang w:val="en-IN"/>
-        </w:rPr>
-        <w:t xml:space="preserve"> and delete the </w:t>
-      </w:r>
-      <w:r>
-        <w:rPr>
-          <w:sz w:val="24"/>
-          <w:szCs w:val="24"/>
-          <w:lang w:val="en-IN"/>
-        </w:rPr>
-        <w:t xml:space="preserve">State </w:t>
-      </w:r>
-      <w:r>
-        <w:rPr>
-          <w:sz w:val="24"/>
-          <w:szCs w:val="24"/>
-          <w:lang w:val="en-IN"/>
-        </w:rPr>
-        <w:t>details</w:t>
-      </w:r>
-      <w:r>
-        <w:rPr>
-          <w:sz w:val="24"/>
-          <w:szCs w:val="24"/>
-          <w:lang w:val="en-IN"/>
-        </w:rPr>
-        <w:t>.</w:t>
-      </w:r>
-    </w:p>
-    <w:p>
-      <w:pPr>
-        <w:rPr>
-          <w:sz w:val="24"/>
-          <w:szCs w:val="24"/>
-          <w:lang w:val="en-IN"/>
-        </w:rPr>
-      </w:pPr>
-      <w:r>
-        <w:rPr>
-          <w:b/>
-          <w:sz w:val="24"/>
-          <w:szCs w:val="24"/>
-          <w:lang w:val="en-IN"/>
-        </w:rPr>
-        <w:t>1.State List</w:t>
-      </w:r>
-      <w:r>
-        <w:rPr>
-          <w:b/>
-          <w:sz w:val="24"/>
-          <w:szCs w:val="24"/>
-          <w:lang w:val="en-IN"/>
-        </w:rPr>
-        <w:t>(View)</w:t>
-      </w:r>
-    </w:p>
-    <w:p>
-      <w:pPr>
-        <w:rPr>
-          <w:sz w:val="24"/>
-          <w:szCs w:val="24"/>
-          <w:lang w:val="en-IN"/>
-        </w:rPr>
-      </w:pPr>
-      <w:r>
-        <w:rPr>
-          <w:sz w:val="24"/>
-          <w:szCs w:val="24"/>
-          <w:lang w:val="en-IN"/>
-        </w:rPr>
-        <w:t xml:space="preserve">State List </w:t>
-      </w:r>
-    </w:p>
-    <w:p>
-      <w:pPr>
-        <w:rPr>
-          <w:sz w:val="24"/>
-          <w:szCs w:val="24"/>
-          <w:lang w:val="en-IN"/>
-        </w:rPr>
-      </w:pPr>
-      <w:r>
-        <w:rPr>
-          <w:noProof/>
-          <w:sz w:val="24"/>
-          <w:szCs w:val="24"/>
-        </w:rPr>
         <w:drawing>
           <wp:inline distT="0" distB="0" distL="0" distR="0">
             <wp:extent cx="5943600" cy="3034083"/>
@@ -1656,49 +2149,1019 @@
           <w:lang w:val="en-IN"/>
         </w:rPr>
       </w:pPr>
-      <w:r>
-        <w:rPr>
-          <w:b/>
-          <w:sz w:val="24"/>
-          <w:szCs w:val="24"/>
-          <w:lang w:val="en-IN"/>
-        </w:rPr>
-        <w:t xml:space="preserve">2.Add State </w:t>
-      </w:r>
-    </w:p>
-    <w:p>
-      <w:pPr>
-        <w:rPr>
-          <w:sz w:val="24"/>
-          <w:szCs w:val="24"/>
-          <w:lang w:val="en-IN"/>
-        </w:rPr>
-      </w:pPr>
-      <w:r>
-        <w:rPr>
-          <w:sz w:val="24"/>
-          <w:szCs w:val="24"/>
-          <w:lang w:val="en-IN"/>
-        </w:rPr>
-        <w:t>Default Country : Malaysia</w:t>
-      </w:r>
-    </w:p>
-    <w:p>
-      <w:pPr>
-        <w:rPr>
-          <w:sz w:val="24"/>
-          <w:szCs w:val="24"/>
-          <w:lang w:val="en-IN"/>
-        </w:rPr>
-      </w:pPr>
-      <w:r>
-        <w:rPr>
-          <w:sz w:val="24"/>
-          <w:szCs w:val="24"/>
-          <w:lang w:val="en-IN"/>
-        </w:rPr>
-        <w:t>Required Fileds : Country Name, State Name</w:t>
-      </w:r>
+      <w:proofErr w:type="gramStart"/>
+      <w:r>
+        <w:rPr>
+          <w:b/>
+          <w:sz w:val="24"/>
+          <w:szCs w:val="24"/>
+          <w:lang w:val="en-IN"/>
+        </w:rPr>
+        <w:t>2.Add</w:t>
+      </w:r>
+      <w:proofErr w:type="gramEnd"/>
+      <w:r>
+        <w:rPr>
+          <w:b/>
+          <w:sz w:val="24"/>
+          <w:szCs w:val="24"/>
+          <w:lang w:val="en-IN"/>
+        </w:rPr>
+        <w:t xml:space="preserve"> State </w:t>
+      </w:r>
+    </w:p>
+    <w:p>
+      <w:pPr>
+        <w:rPr>
+          <w:sz w:val="24"/>
+          <w:szCs w:val="24"/>
+          <w:lang w:val="en-IN"/>
+        </w:rPr>
+      </w:pPr>
+      <w:r>
+        <w:rPr>
+          <w:b/>
+          <w:sz w:val="24"/>
+          <w:szCs w:val="24"/>
+          <w:lang w:val="en-IN"/>
+        </w:rPr>
+        <w:t xml:space="preserve">Default </w:t>
+      </w:r>
+      <w:proofErr w:type="gramStart"/>
+      <w:r>
+        <w:rPr>
+          <w:b/>
+          <w:sz w:val="24"/>
+          <w:szCs w:val="24"/>
+          <w:lang w:val="en-IN"/>
+        </w:rPr>
+        <w:t>Country</w:t>
+      </w:r>
+      <w:r>
+        <w:rPr>
+          <w:sz w:val="24"/>
+          <w:szCs w:val="24"/>
+          <w:lang w:val="en-IN"/>
+        </w:rPr>
+        <w:t xml:space="preserve"> :</w:t>
+      </w:r>
+      <w:proofErr w:type="gramEnd"/>
+      <w:r>
+        <w:rPr>
+          <w:sz w:val="24"/>
+          <w:szCs w:val="24"/>
+          <w:lang w:val="en-IN"/>
+        </w:rPr>
+        <w:t xml:space="preserve"> Malaysia</w:t>
+      </w:r>
+    </w:p>
+    <w:p>
+      <w:pPr>
+        <w:rPr>
+          <w:sz w:val="24"/>
+          <w:szCs w:val="24"/>
+          <w:lang w:val="en-IN"/>
+        </w:rPr>
+      </w:pPr>
+      <w:r>
+        <w:rPr>
+          <w:b/>
+          <w:sz w:val="24"/>
+          <w:szCs w:val="24"/>
+          <w:lang w:val="en-IN"/>
+        </w:rPr>
+        <w:t xml:space="preserve">Required </w:t>
+      </w:r>
+      <w:proofErr w:type="spellStart"/>
+      <w:proofErr w:type="gramStart"/>
+      <w:r>
+        <w:rPr>
+          <w:b/>
+          <w:sz w:val="24"/>
+          <w:szCs w:val="24"/>
+          <w:lang w:val="en-IN"/>
+        </w:rPr>
+        <w:t>Fileds</w:t>
+      </w:r>
+      <w:proofErr w:type="spellEnd"/>
+      <w:r>
+        <w:rPr>
+          <w:sz w:val="24"/>
+          <w:szCs w:val="24"/>
+          <w:lang w:val="en-IN"/>
+        </w:rPr>
+        <w:t xml:space="preserve"> :</w:t>
+      </w:r>
+      <w:proofErr w:type="gramEnd"/>
+      <w:r>
+        <w:rPr>
+          <w:sz w:val="24"/>
+          <w:szCs w:val="24"/>
+          <w:lang w:val="en-IN"/>
+        </w:rPr>
+        <w:t xml:space="preserve"> Country Name, State Name</w:t>
+      </w:r>
+    </w:p>
+    <w:p>
+      <w:pPr>
+        <w:rPr>
+          <w:sz w:val="24"/>
+          <w:szCs w:val="24"/>
+          <w:lang w:val="en-IN"/>
+        </w:rPr>
+      </w:pPr>
+      <w:r>
+        <w:rPr>
+          <w:b/>
+          <w:sz w:val="24"/>
+          <w:szCs w:val="24"/>
+          <w:lang w:val="en-IN"/>
+        </w:rPr>
+        <w:t xml:space="preserve">Unique </w:t>
+      </w:r>
+      <w:proofErr w:type="gramStart"/>
+      <w:r>
+        <w:rPr>
+          <w:b/>
+          <w:sz w:val="24"/>
+          <w:szCs w:val="24"/>
+          <w:lang w:val="en-IN"/>
+        </w:rPr>
+        <w:t>Check</w:t>
+      </w:r>
+      <w:r>
+        <w:rPr>
+          <w:sz w:val="24"/>
+          <w:szCs w:val="24"/>
+          <w:lang w:val="en-IN"/>
+        </w:rPr>
+        <w:t xml:space="preserve"> :</w:t>
+      </w:r>
+      <w:proofErr w:type="gramEnd"/>
+      <w:r>
+        <w:rPr>
+          <w:sz w:val="24"/>
+          <w:szCs w:val="24"/>
+          <w:lang w:val="en-IN"/>
+        </w:rPr>
+        <w:t xml:space="preserve"> State Name to the particular Country Name</w:t>
+      </w:r>
+    </w:p>
+    <w:p>
+      <w:pPr>
+        <w:rPr>
+          <w:sz w:val="24"/>
+          <w:szCs w:val="24"/>
+          <w:lang w:val="en-IN"/>
+        </w:rPr>
+      </w:pPr>
+    </w:p>
+    <w:p>
+      <w:pPr>
+        <w:rPr>
+          <w:sz w:val="24"/>
+          <w:szCs w:val="24"/>
+          <w:lang w:val="en-IN"/>
+        </w:rPr>
+      </w:pPr>
+    </w:p>
+    <w:p>
+      <w:pPr>
+        <w:rPr>
+          <w:sz w:val="24"/>
+          <w:szCs w:val="24"/>
+          <w:lang w:val="en-IN"/>
+        </w:rPr>
+      </w:pPr>
+    </w:p>
+    <w:p>
+      <w:pPr>
+        <w:rPr>
+          <w:sz w:val="24"/>
+          <w:szCs w:val="24"/>
+          <w:lang w:val="en-IN"/>
+        </w:rPr>
+      </w:pPr>
+    </w:p>
+    <w:p>
+      <w:pPr>
+        <w:rPr>
+          <w:sz w:val="24"/>
+          <w:szCs w:val="24"/>
+          <w:lang w:val="en-IN"/>
+        </w:rPr>
+      </w:pPr>
+    </w:p>
+    <w:p>
+      <w:pPr>
+        <w:rPr>
+          <w:sz w:val="24"/>
+          <w:szCs w:val="24"/>
+          <w:lang w:val="en-IN"/>
+        </w:rPr>
+      </w:pPr>
+    </w:p>
+    <w:p>
+      <w:pPr>
+        <w:rPr>
+          <w:sz w:val="24"/>
+          <w:szCs w:val="24"/>
+          <w:lang w:val="en-IN"/>
+        </w:rPr>
+      </w:pPr>
+      <w:proofErr w:type="gramStart"/>
+      <w:r>
+        <w:rPr>
+          <w:sz w:val="24"/>
+          <w:szCs w:val="24"/>
+          <w:lang w:val="en-IN"/>
+        </w:rPr>
+        <w:t>Add :</w:t>
+      </w:r>
+      <w:proofErr w:type="gramEnd"/>
+      <w:r>
+        <w:rPr>
+          <w:sz w:val="24"/>
+          <w:szCs w:val="24"/>
+          <w:lang w:val="en-IN"/>
+        </w:rPr>
+        <w:t xml:space="preserve"> </w:t>
+      </w:r>
+    </w:p>
+    <w:p>
+      <w:pPr>
+        <w:rPr>
+          <w:sz w:val="24"/>
+          <w:szCs w:val="24"/>
+          <w:lang w:val="en-IN"/>
+        </w:rPr>
+      </w:pPr>
+      <w:r>
+        <w:rPr>
+          <w:noProof/>
+          <w:sz w:val="24"/>
+          <w:szCs w:val="24"/>
+        </w:rPr>
+        <w:lastRenderedPageBreak/>
+        <w:drawing>
+          <wp:inline distT="0" distB="0" distL="0" distR="0">
+            <wp:extent cx="5943600" cy="3085160"/>
+            <wp:effectExtent l="19050" t="0" r="0" b="0"/>
+            <wp:docPr id="50" name="Picture 50"/>
+            <wp:cNvGraphicFramePr>
+              <a:graphicFrameLocks xmlns:a="http://schemas.openxmlformats.org/drawingml/2006/main" noChangeAspect="1"/>
+            </wp:cNvGraphicFramePr>
+            <a:graphic xmlns:a="http://schemas.openxmlformats.org/drawingml/2006/main">
+              <a:graphicData uri="http://schemas.openxmlformats.org/drawingml/2006/picture">
+                <pic:pic xmlns:pic="http://schemas.openxmlformats.org/drawingml/2006/picture">
+                  <pic:nvPicPr>
+                    <pic:cNvPr id="0" name="Picture 50"/>
+                    <pic:cNvPicPr>
+                      <a:picLocks noChangeAspect="1" noChangeArrowheads="1"/>
+                    </pic:cNvPicPr>
+                  </pic:nvPicPr>
+                  <pic:blipFill>
+                    <a:blip r:embed="rId17" cstate="print"/>
+                    <a:srcRect/>
+                    <a:stretch>
+                      <a:fillRect/>
+                    </a:stretch>
+                  </pic:blipFill>
+                  <pic:spPr bwMode="auto">
+                    <a:xfrm>
+                      <a:off x="0" y="0"/>
+                      <a:ext cx="5943600" cy="3085160"/>
+                    </a:xfrm>
+                    <a:prstGeom prst="rect">
+                      <a:avLst/>
+                    </a:prstGeom>
+                    <a:noFill/>
+                    <a:ln w="9525">
+                      <a:noFill/>
+                      <a:miter lim="800000"/>
+                      <a:headEnd/>
+                      <a:tailEnd/>
+                    </a:ln>
+                  </pic:spPr>
+                </pic:pic>
+              </a:graphicData>
+            </a:graphic>
+          </wp:inline>
+        </w:drawing>
+      </w:r>
+    </w:p>
+    <w:p>
+      <w:pPr>
+        <w:rPr>
+          <w:b/>
+          <w:sz w:val="24"/>
+          <w:szCs w:val="24"/>
+          <w:lang w:val="en-IN"/>
+        </w:rPr>
+      </w:pPr>
+      <w:r>
+        <w:rPr>
+          <w:b/>
+          <w:sz w:val="24"/>
+          <w:szCs w:val="24"/>
+          <w:lang w:val="en-IN"/>
+        </w:rPr>
+        <w:t xml:space="preserve"> </w:t>
+      </w:r>
+    </w:p>
+    <w:p>
+      <w:pPr>
+        <w:rPr>
+          <w:b/>
+          <w:sz w:val="24"/>
+          <w:szCs w:val="24"/>
+          <w:lang w:val="en-IN"/>
+        </w:rPr>
+      </w:pPr>
+      <w:r>
+        <w:rPr>
+          <w:b/>
+          <w:sz w:val="24"/>
+          <w:szCs w:val="24"/>
+          <w:lang w:val="en-IN"/>
+        </w:rPr>
+        <w:t>Update and Delete</w:t>
+      </w:r>
+      <w:r>
+        <w:rPr>
+          <w:b/>
+          <w:sz w:val="24"/>
+          <w:szCs w:val="24"/>
+          <w:lang w:val="en-IN"/>
+        </w:rPr>
+        <w:t>.</w:t>
+      </w:r>
+    </w:p>
+    <w:p>
+      <w:pPr>
+        <w:rPr>
+          <w:sz w:val="24"/>
+          <w:szCs w:val="24"/>
+          <w:lang w:val="en-IN"/>
+        </w:rPr>
+      </w:pPr>
+      <w:r>
+        <w:rPr>
+          <w:sz w:val="24"/>
+          <w:szCs w:val="24"/>
+          <w:lang w:val="en-IN"/>
+        </w:rPr>
+        <w:t xml:space="preserve">  This allows user to update and delete the records as like</w:t>
+      </w:r>
+      <w:r>
+        <w:rPr>
+          <w:sz w:val="24"/>
+          <w:szCs w:val="24"/>
+          <w:lang w:val="en-IN"/>
+        </w:rPr>
+        <w:t xml:space="preserve"> the</w:t>
+      </w:r>
+      <w:r>
+        <w:rPr>
+          <w:sz w:val="24"/>
+          <w:szCs w:val="24"/>
+          <w:lang w:val="en-IN"/>
+        </w:rPr>
+        <w:t xml:space="preserve"> country update and delete.</w:t>
+      </w:r>
+    </w:p>
+    <w:p>
+      <w:pPr>
+        <w:rPr>
+          <w:sz w:val="24"/>
+          <w:szCs w:val="24"/>
+          <w:lang w:val="en-IN"/>
+        </w:rPr>
+      </w:pPr>
+    </w:p>
+    <w:p>
+      <w:pPr>
+        <w:rPr>
+          <w:sz w:val="24"/>
+          <w:szCs w:val="24"/>
+          <w:lang w:val="en-IN"/>
+        </w:rPr>
+      </w:pPr>
+    </w:p>
+    <w:p>
+      <w:pPr>
+        <w:rPr>
+          <w:b/>
+          <w:sz w:val="24"/>
+          <w:szCs w:val="24"/>
+          <w:lang w:val="en-IN"/>
+        </w:rPr>
+      </w:pPr>
+      <w:proofErr w:type="gramStart"/>
+      <w:r>
+        <w:rPr>
+          <w:b/>
+          <w:sz w:val="24"/>
+          <w:szCs w:val="24"/>
+          <w:lang w:val="en-IN"/>
+        </w:rPr>
+        <w:t>3.City</w:t>
+      </w:r>
+      <w:proofErr w:type="gramEnd"/>
+      <w:r>
+        <w:rPr>
+          <w:b/>
+          <w:sz w:val="24"/>
+          <w:szCs w:val="24"/>
+          <w:lang w:val="en-IN"/>
+        </w:rPr>
+        <w:t xml:space="preserve"> Details</w:t>
+      </w:r>
+    </w:p>
+    <w:p>
+      <w:pPr>
+        <w:ind w:left="360"/>
+        <w:rPr>
+          <w:sz w:val="24"/>
+          <w:szCs w:val="24"/>
+          <w:lang w:val="en-IN"/>
+        </w:rPr>
+      </w:pPr>
+      <w:r>
+        <w:rPr>
+          <w:sz w:val="24"/>
+          <w:szCs w:val="24"/>
+          <w:lang w:val="en-IN"/>
+        </w:rPr>
+        <w:t xml:space="preserve">         The City details helps to store,</w:t>
+      </w:r>
+      <w:r>
+        <w:rPr>
+          <w:sz w:val="24"/>
+          <w:szCs w:val="24"/>
+          <w:lang w:val="en-IN"/>
+        </w:rPr>
+        <w:t xml:space="preserve"> </w:t>
+      </w:r>
+      <w:r>
+        <w:rPr>
+          <w:sz w:val="24"/>
+          <w:szCs w:val="24"/>
+          <w:lang w:val="en-IN"/>
+        </w:rPr>
+        <w:t>update, View and delete the State details.</w:t>
+      </w:r>
+    </w:p>
+    <w:p>
+      <w:pPr>
+        <w:rPr>
+          <w:sz w:val="24"/>
+          <w:szCs w:val="24"/>
+          <w:lang w:val="en-IN"/>
+        </w:rPr>
+      </w:pPr>
+      <w:r>
+        <w:rPr>
+          <w:b/>
+          <w:sz w:val="24"/>
+          <w:szCs w:val="24"/>
+          <w:lang w:val="en-IN"/>
+        </w:rPr>
+        <w:t xml:space="preserve">Default </w:t>
+      </w:r>
+      <w:proofErr w:type="gramStart"/>
+      <w:r>
+        <w:rPr>
+          <w:b/>
+          <w:sz w:val="24"/>
+          <w:szCs w:val="24"/>
+          <w:lang w:val="en-IN"/>
+        </w:rPr>
+        <w:t>Country</w:t>
+      </w:r>
+      <w:r>
+        <w:rPr>
+          <w:sz w:val="24"/>
+          <w:szCs w:val="24"/>
+          <w:lang w:val="en-IN"/>
+        </w:rPr>
+        <w:t xml:space="preserve"> :</w:t>
+      </w:r>
+      <w:proofErr w:type="gramEnd"/>
+      <w:r>
+        <w:rPr>
+          <w:sz w:val="24"/>
+          <w:szCs w:val="24"/>
+          <w:lang w:val="en-IN"/>
+        </w:rPr>
+        <w:t xml:space="preserve"> Malaysia</w:t>
+      </w:r>
+    </w:p>
+    <w:p>
+      <w:pPr>
+        <w:rPr>
+          <w:sz w:val="24"/>
+          <w:szCs w:val="24"/>
+          <w:lang w:val="en-IN"/>
+        </w:rPr>
+      </w:pPr>
+      <w:r>
+        <w:rPr>
+          <w:b/>
+          <w:sz w:val="24"/>
+          <w:szCs w:val="24"/>
+          <w:lang w:val="en-IN"/>
+        </w:rPr>
+        <w:t xml:space="preserve">Required </w:t>
+      </w:r>
+      <w:proofErr w:type="spellStart"/>
+      <w:proofErr w:type="gramStart"/>
+      <w:r>
+        <w:rPr>
+          <w:b/>
+          <w:sz w:val="24"/>
+          <w:szCs w:val="24"/>
+          <w:lang w:val="en-IN"/>
+        </w:rPr>
+        <w:t>Fileds</w:t>
+      </w:r>
+      <w:proofErr w:type="spellEnd"/>
+      <w:r>
+        <w:rPr>
+          <w:sz w:val="24"/>
+          <w:szCs w:val="24"/>
+          <w:lang w:val="en-IN"/>
+        </w:rPr>
+        <w:t xml:space="preserve"> :</w:t>
+      </w:r>
+      <w:proofErr w:type="gramEnd"/>
+      <w:r>
+        <w:rPr>
+          <w:sz w:val="24"/>
+          <w:szCs w:val="24"/>
+          <w:lang w:val="en-IN"/>
+        </w:rPr>
+        <w:t xml:space="preserve"> Country Name, State Name,</w:t>
+      </w:r>
+      <w:r>
+        <w:rPr>
+          <w:sz w:val="24"/>
+          <w:szCs w:val="24"/>
+          <w:lang w:val="en-IN"/>
+        </w:rPr>
+        <w:t xml:space="preserve"> </w:t>
+      </w:r>
+      <w:r>
+        <w:rPr>
+          <w:sz w:val="24"/>
+          <w:szCs w:val="24"/>
+          <w:lang w:val="en-IN"/>
+        </w:rPr>
+        <w:t>City Name</w:t>
+      </w:r>
+    </w:p>
+    <w:p>
+      <w:pPr>
+        <w:rPr>
+          <w:sz w:val="24"/>
+          <w:szCs w:val="24"/>
+          <w:lang w:val="en-IN"/>
+        </w:rPr>
+      </w:pPr>
+      <w:r>
+        <w:rPr>
+          <w:b/>
+          <w:sz w:val="24"/>
+          <w:szCs w:val="24"/>
+          <w:lang w:val="en-IN"/>
+        </w:rPr>
+        <w:t xml:space="preserve">Unique </w:t>
+      </w:r>
+      <w:proofErr w:type="gramStart"/>
+      <w:r>
+        <w:rPr>
+          <w:b/>
+          <w:sz w:val="24"/>
+          <w:szCs w:val="24"/>
+          <w:lang w:val="en-IN"/>
+        </w:rPr>
+        <w:t>Check</w:t>
+      </w:r>
+      <w:r>
+        <w:rPr>
+          <w:sz w:val="24"/>
+          <w:szCs w:val="24"/>
+          <w:lang w:val="en-IN"/>
+        </w:rPr>
+        <w:t xml:space="preserve"> :</w:t>
+      </w:r>
+      <w:proofErr w:type="gramEnd"/>
+      <w:r>
+        <w:rPr>
+          <w:sz w:val="24"/>
+          <w:szCs w:val="24"/>
+          <w:lang w:val="en-IN"/>
+        </w:rPr>
+        <w:t xml:space="preserve"> </w:t>
+      </w:r>
+      <w:r>
+        <w:rPr>
+          <w:sz w:val="24"/>
+          <w:szCs w:val="24"/>
+          <w:lang w:val="en-IN"/>
+        </w:rPr>
+        <w:t>City Name ,</w:t>
+      </w:r>
+      <w:r>
+        <w:rPr>
+          <w:sz w:val="24"/>
+          <w:szCs w:val="24"/>
+          <w:lang w:val="en-IN"/>
+        </w:rPr>
+        <w:t>State Name to the particular Country Name</w:t>
+      </w:r>
+    </w:p>
+    <w:p>
+      <w:pPr>
+        <w:rPr>
+          <w:b/>
+          <w:sz w:val="24"/>
+          <w:szCs w:val="24"/>
+          <w:lang w:val="en-IN"/>
+        </w:rPr>
+      </w:pPr>
+    </w:p>
+    <w:p>
+      <w:pPr>
+        <w:rPr>
+          <w:b/>
+          <w:sz w:val="24"/>
+          <w:szCs w:val="24"/>
+          <w:lang w:val="en-IN"/>
+        </w:rPr>
+      </w:pPr>
+    </w:p>
+    <w:p>
+      <w:pPr>
+        <w:rPr>
+          <w:b/>
+          <w:sz w:val="24"/>
+          <w:szCs w:val="24"/>
+          <w:lang w:val="en-IN"/>
+        </w:rPr>
+      </w:pPr>
+    </w:p>
+    <w:p>
+      <w:pPr>
+        <w:rPr>
+          <w:b/>
+          <w:sz w:val="24"/>
+          <w:szCs w:val="24"/>
+          <w:lang w:val="en-IN"/>
+        </w:rPr>
+      </w:pPr>
+      <w:r>
+        <w:rPr>
+          <w:b/>
+          <w:sz w:val="24"/>
+          <w:szCs w:val="24"/>
+          <w:lang w:val="en-IN"/>
+        </w:rPr>
+        <w:t xml:space="preserve">City </w:t>
+      </w:r>
+      <w:r>
+        <w:rPr>
+          <w:b/>
+          <w:sz w:val="24"/>
+          <w:szCs w:val="24"/>
+          <w:lang w:val="en-IN"/>
+        </w:rPr>
+        <w:t>List View</w:t>
+      </w:r>
+    </w:p>
+    <w:p>
+      <w:pPr>
+        <w:rPr>
+          <w:b/>
+          <w:sz w:val="24"/>
+          <w:szCs w:val="24"/>
+          <w:lang w:val="en-IN"/>
+        </w:rPr>
+      </w:pPr>
+      <w:r>
+        <w:rPr>
+          <w:b/>
+          <w:noProof/>
+          <w:sz w:val="24"/>
+          <w:szCs w:val="24"/>
+        </w:rPr>
+        <w:lastRenderedPageBreak/>
+        <w:drawing>
+          <wp:inline distT="0" distB="0" distL="0" distR="0">
+            <wp:extent cx="5943600" cy="3037742"/>
+            <wp:effectExtent l="19050" t="0" r="0" b="0"/>
+            <wp:docPr id="53" name="Picture 53"/>
+            <wp:cNvGraphicFramePr>
+              <a:graphicFrameLocks xmlns:a="http://schemas.openxmlformats.org/drawingml/2006/main" noChangeAspect="1"/>
+            </wp:cNvGraphicFramePr>
+            <a:graphic xmlns:a="http://schemas.openxmlformats.org/drawingml/2006/main">
+              <a:graphicData uri="http://schemas.openxmlformats.org/drawingml/2006/picture">
+                <pic:pic xmlns:pic="http://schemas.openxmlformats.org/drawingml/2006/picture">
+                  <pic:nvPicPr>
+                    <pic:cNvPr id="0" name="Picture 53"/>
+                    <pic:cNvPicPr>
+                      <a:picLocks noChangeAspect="1" noChangeArrowheads="1"/>
+                    </pic:cNvPicPr>
+                  </pic:nvPicPr>
+                  <pic:blipFill>
+                    <a:blip r:embed="rId18" cstate="print"/>
+                    <a:srcRect/>
+                    <a:stretch>
+                      <a:fillRect/>
+                    </a:stretch>
+                  </pic:blipFill>
+                  <pic:spPr bwMode="auto">
+                    <a:xfrm>
+                      <a:off x="0" y="0"/>
+                      <a:ext cx="5943600" cy="3037742"/>
+                    </a:xfrm>
+                    <a:prstGeom prst="rect">
+                      <a:avLst/>
+                    </a:prstGeom>
+                    <a:noFill/>
+                    <a:ln w="9525">
+                      <a:noFill/>
+                      <a:miter lim="800000"/>
+                      <a:headEnd/>
+                      <a:tailEnd/>
+                    </a:ln>
+                  </pic:spPr>
+                </pic:pic>
+              </a:graphicData>
+            </a:graphic>
+          </wp:inline>
+        </w:drawing>
+      </w:r>
+    </w:p>
+    <w:p>
+      <w:pPr>
+        <w:rPr>
+          <w:b/>
+          <w:sz w:val="24"/>
+          <w:szCs w:val="24"/>
+          <w:lang w:val="en-IN"/>
+        </w:rPr>
+      </w:pPr>
+    </w:p>
+    <w:p>
+      <w:pPr>
+        <w:rPr>
+          <w:b/>
+          <w:sz w:val="24"/>
+          <w:szCs w:val="24"/>
+          <w:lang w:val="en-IN"/>
+        </w:rPr>
+      </w:pPr>
+      <w:r>
+        <w:rPr>
+          <w:b/>
+          <w:sz w:val="24"/>
+          <w:szCs w:val="24"/>
+          <w:lang w:val="en-IN"/>
+        </w:rPr>
+        <w:t>City Save</w:t>
+      </w:r>
+    </w:p>
+    <w:p>
+      <w:pPr>
+        <w:rPr>
+          <w:b/>
+          <w:sz w:val="24"/>
+          <w:szCs w:val="24"/>
+          <w:lang w:val="en-IN"/>
+        </w:rPr>
+      </w:pPr>
+      <w:r>
+        <w:rPr>
+          <w:b/>
+          <w:noProof/>
+          <w:sz w:val="24"/>
+          <w:szCs w:val="24"/>
+        </w:rPr>
+        <w:drawing>
+          <wp:inline distT="0" distB="0" distL="0" distR="0">
+            <wp:extent cx="5943600" cy="3008920"/>
+            <wp:effectExtent l="19050" t="0" r="0" b="0"/>
+            <wp:docPr id="56" name="Picture 56"/>
+            <wp:cNvGraphicFramePr>
+              <a:graphicFrameLocks xmlns:a="http://schemas.openxmlformats.org/drawingml/2006/main" noChangeAspect="1"/>
+            </wp:cNvGraphicFramePr>
+            <a:graphic xmlns:a="http://schemas.openxmlformats.org/drawingml/2006/main">
+              <a:graphicData uri="http://schemas.openxmlformats.org/drawingml/2006/picture">
+                <pic:pic xmlns:pic="http://schemas.openxmlformats.org/drawingml/2006/picture">
+                  <pic:nvPicPr>
+                    <pic:cNvPr id="0" name="Picture 56"/>
+                    <pic:cNvPicPr>
+                      <a:picLocks noChangeAspect="1" noChangeArrowheads="1"/>
+                    </pic:cNvPicPr>
+                  </pic:nvPicPr>
+                  <pic:blipFill>
+                    <a:blip r:embed="rId19" cstate="print"/>
+                    <a:srcRect/>
+                    <a:stretch>
+                      <a:fillRect/>
+                    </a:stretch>
+                  </pic:blipFill>
+                  <pic:spPr bwMode="auto">
+                    <a:xfrm>
+                      <a:off x="0" y="0"/>
+                      <a:ext cx="5943600" cy="3008920"/>
+                    </a:xfrm>
+                    <a:prstGeom prst="rect">
+                      <a:avLst/>
+                    </a:prstGeom>
+                    <a:noFill/>
+                    <a:ln w="9525">
+                      <a:noFill/>
+                      <a:miter lim="800000"/>
+                      <a:headEnd/>
+                      <a:tailEnd/>
+                    </a:ln>
+                  </pic:spPr>
+                </pic:pic>
+              </a:graphicData>
+            </a:graphic>
+          </wp:inline>
+        </w:drawing>
+      </w:r>
+    </w:p>
+    <w:p>
+      <w:pPr>
+        <w:rPr>
+          <w:b/>
+          <w:sz w:val="24"/>
+          <w:szCs w:val="24"/>
+          <w:lang w:val="en-IN"/>
+        </w:rPr>
+      </w:pPr>
+      <w:proofErr w:type="gramStart"/>
+      <w:r>
+        <w:rPr>
+          <w:b/>
+          <w:sz w:val="24"/>
+          <w:szCs w:val="24"/>
+          <w:lang w:val="en-IN"/>
+        </w:rPr>
+        <w:t xml:space="preserve">City </w:t>
+      </w:r>
+      <w:r>
+        <w:rPr>
+          <w:b/>
+          <w:sz w:val="24"/>
+          <w:szCs w:val="24"/>
+          <w:lang w:val="en-IN"/>
+        </w:rPr>
+        <w:t>Update and Delete</w:t>
+      </w:r>
+      <w:r>
+        <w:rPr>
+          <w:b/>
+          <w:sz w:val="24"/>
+          <w:szCs w:val="24"/>
+          <w:lang w:val="en-IN"/>
+        </w:rPr>
+        <w:t>.</w:t>
+      </w:r>
+      <w:proofErr w:type="gramEnd"/>
+    </w:p>
+    <w:p>
+      <w:pPr>
+        <w:rPr>
+          <w:sz w:val="24"/>
+          <w:szCs w:val="24"/>
+          <w:lang w:val="en-IN"/>
+        </w:rPr>
+      </w:pPr>
+      <w:r>
+        <w:rPr>
+          <w:sz w:val="24"/>
+          <w:szCs w:val="24"/>
+          <w:lang w:val="en-IN"/>
+        </w:rPr>
+        <w:t xml:space="preserve">  This allows user to update and delete the records as like the country update and delete.</w:t>
+      </w:r>
+    </w:p>
+    <w:p>
+      <w:pPr>
+        <w:rPr>
+          <w:b/>
+          <w:sz w:val="24"/>
+          <w:szCs w:val="24"/>
+          <w:lang w:val="en-IN"/>
+        </w:rPr>
+      </w:pPr>
+    </w:p>
+    <w:p>
+      <w:pPr>
+        <w:rPr>
+          <w:b/>
+          <w:sz w:val="24"/>
+          <w:szCs w:val="24"/>
+          <w:lang w:val="en-IN"/>
+        </w:rPr>
+      </w:pPr>
+    </w:p>
+    <w:p>
+      <w:pPr>
+        <w:rPr>
+          <w:b/>
+          <w:sz w:val="24"/>
+          <w:szCs w:val="24"/>
+          <w:lang w:val="en-IN"/>
+        </w:rPr>
+      </w:pPr>
+    </w:p>
+    <w:p>
+      <w:pPr>
+        <w:rPr>
+          <w:b/>
+          <w:sz w:val="24"/>
+          <w:szCs w:val="24"/>
+          <w:lang w:val="en-IN"/>
+        </w:rPr>
+      </w:pPr>
+      <w:r>
+        <w:rPr>
+          <w:b/>
+          <w:noProof/>
+          <w:sz w:val="24"/>
+          <w:szCs w:val="24"/>
+        </w:rPr>
+        <w:drawing>
+          <wp:inline distT="0" distB="0" distL="0" distR="0">
+            <wp:extent cx="5943600" cy="3011779"/>
+            <wp:effectExtent l="19050" t="0" r="0" b="0"/>
+            <wp:docPr id="59" name="Picture 59"/>
+            <wp:cNvGraphicFramePr>
+              <a:graphicFrameLocks xmlns:a="http://schemas.openxmlformats.org/drawingml/2006/main" noChangeAspect="1"/>
+            </wp:cNvGraphicFramePr>
+            <a:graphic xmlns:a="http://schemas.openxmlformats.org/drawingml/2006/main">
+              <a:graphicData uri="http://schemas.openxmlformats.org/drawingml/2006/picture">
+                <pic:pic xmlns:pic="http://schemas.openxmlformats.org/drawingml/2006/picture">
+                  <pic:nvPicPr>
+                    <pic:cNvPr id="0" name="Picture 59"/>
+                    <pic:cNvPicPr>
+                      <a:picLocks noChangeAspect="1" noChangeArrowheads="1"/>
+                    </pic:cNvPicPr>
+                  </pic:nvPicPr>
+                  <pic:blipFill>
+                    <a:blip r:embed="rId20" cstate="print"/>
+                    <a:srcRect/>
+                    <a:stretch>
+                      <a:fillRect/>
+                    </a:stretch>
+                  </pic:blipFill>
+                  <pic:spPr bwMode="auto">
+                    <a:xfrm>
+                      <a:off x="0" y="0"/>
+                      <a:ext cx="5943600" cy="3011779"/>
+                    </a:xfrm>
+                    <a:prstGeom prst="rect">
+                      <a:avLst/>
+                    </a:prstGeom>
+                    <a:noFill/>
+                    <a:ln w="9525">
+                      <a:noFill/>
+                      <a:miter lim="800000"/>
+                      <a:headEnd/>
+                      <a:tailEnd/>
+                    </a:ln>
+                  </pic:spPr>
+                </pic:pic>
+              </a:graphicData>
+            </a:graphic>
+          </wp:inline>
+        </w:drawing>
+      </w:r>
+    </w:p>
+    <w:p>
+      <w:pPr>
+        <w:rPr>
+          <w:b/>
+          <w:sz w:val="24"/>
+          <w:szCs w:val="24"/>
+          <w:lang w:val="en-IN"/>
+        </w:rPr>
+      </w:pPr>
+    </w:p>
+    <w:p>
+      <w:pPr>
+        <w:rPr>
+          <w:sz w:val="24"/>
+          <w:szCs w:val="24"/>
+          <w:lang w:val="en-IN"/>
+        </w:rPr>
+      </w:pPr>
     </w:p>
     <w:p>
       <w:pPr>
@@ -2372,7 +3835,7 @@
 </file>
 
 <file path=customXml/itemProps1.xml><?xml version="1.0" encoding="utf-8"?>
-<ds:datastoreItem xmlns:ds="http://schemas.openxmlformats.org/officeDocument/2006/customXml" ds:itemID="{2CAF0A7D-27D8-4533-9EDB-496C43E4DC91}">
+<ds:datastoreItem xmlns:ds="http://schemas.openxmlformats.org/officeDocument/2006/customXml" ds:itemID="{65683773-45C8-4BE6-9896-0A5D039DE103}">
   <ds:schemaRefs>
     <ds:schemaRef ds:uri="http://schemas.openxmlformats.org/officeDocument/2006/bibliography"/>
   </ds:schemaRefs>

</xml_diff>